<commit_message>
Updated Google Drive data 2021-10-03
</commit_message>
<xml_diff>
--- a/Google Drive Mirror/Archive/Poll Buddy Style Guide.docx
+++ b/Google Drive Mirror/Archive/Poll Buddy Style Guide.docx
@@ -4,6 +4,7 @@
   <w:body>
     <w:p>
       <w:pPr>
+        <w:pageBreakBefore w:val="0"/>
         <w:rPr/>
       </w:pPr>
       <w:r>
@@ -14,6 +15,7 @@
     </w:p>
     <w:p>
       <w:pPr>
+        <w:pageBreakBefore w:val="0"/>
         <w:rPr/>
       </w:pPr>
       <w:r>
@@ -25,6 +27,7 @@
     </w:p>
     <w:p>
       <w:pPr>
+        <w:pageBreakBefore w:val="0"/>
         <w:rPr/>
       </w:pPr>
       <w:r>
@@ -35,6 +38,7 @@
     </w:p>
     <w:p>
       <w:pPr>
+        <w:pageBreakBefore w:val="0"/>
         <w:rPr/>
       </w:pPr>
       <w:r>
@@ -46,6 +50,7 @@
     </w:p>
     <w:p>
       <w:pPr>
+        <w:pageBreakBefore w:val="0"/>
         <w:rPr/>
       </w:pPr>
       <w:r>
@@ -56,6 +61,7 @@
     </w:p>
     <w:p>
       <w:pPr>
+        <w:pageBreakBefore w:val="0"/>
         <w:rPr/>
       </w:pPr>
       <w:r>
@@ -93,6 +99,10 @@
         </w:tblGridChange>
       </w:tblGrid>
       <w:tr>
+        <w:trPr>
+          <w:cantSplit w:val="0"/>
+          <w:tblHeader w:val="0"/>
+        </w:trPr>
         <w:tc>
           <w:tcPr>
             <w:shd w:fill="auto" w:val="clear"/>
@@ -108,6 +118,7 @@
             <w:pPr>
               <w:keepNext w:val="0"/>
               <w:keepLines w:val="0"/>
+              <w:pageBreakBefore w:val="0"/>
               <w:widowControl w:val="1"/>
               <w:pBdr>
                 <w:top w:space="0" w:sz="0" w:val="nil"/>
@@ -236,6 +247,7 @@
             <w:pPr>
               <w:keepNext w:val="0"/>
               <w:keepLines w:val="0"/>
+              <w:pageBreakBefore w:val="0"/>
               <w:widowControl w:val="1"/>
               <w:pBdr>
                 <w:top w:space="0" w:sz="0" w:val="nil"/>
@@ -261,6 +273,7 @@
             <w:pPr>
               <w:keepNext w:val="0"/>
               <w:keepLines w:val="0"/>
+              <w:pageBreakBefore w:val="0"/>
               <w:widowControl w:val="1"/>
               <w:pBdr>
                 <w:top w:space="0" w:sz="0" w:val="nil"/>
@@ -285,6 +298,10 @@
         </w:tc>
       </w:tr>
       <w:tr>
+        <w:trPr>
+          <w:cantSplit w:val="0"/>
+          <w:tblHeader w:val="0"/>
+        </w:trPr>
         <w:tc>
           <w:tcPr>
             <w:shd w:fill="auto" w:val="clear"/>
@@ -298,6 +315,7 @@
           </w:tcPr>
           <w:p>
             <w:pPr>
+              <w:pageBreakBefore w:val="0"/>
               <w:rPr/>
             </w:pPr>
             <w:r>
@@ -414,6 +432,7 @@
             <w:pPr>
               <w:keepNext w:val="0"/>
               <w:keepLines w:val="0"/>
+              <w:pageBreakBefore w:val="0"/>
               <w:widowControl w:val="1"/>
               <w:pBdr>
                 <w:top w:space="0" w:sz="0" w:val="nil"/>
@@ -439,6 +458,7 @@
             <w:pPr>
               <w:keepNext w:val="0"/>
               <w:keepLines w:val="0"/>
+              <w:pageBreakBefore w:val="0"/>
               <w:widowControl w:val="1"/>
               <w:pBdr>
                 <w:top w:space="0" w:sz="0" w:val="nil"/>
@@ -463,6 +483,10 @@
         </w:tc>
       </w:tr>
       <w:tr>
+        <w:trPr>
+          <w:cantSplit w:val="0"/>
+          <w:tblHeader w:val="0"/>
+        </w:trPr>
         <w:tc>
           <w:tcPr>
             <w:shd w:fill="auto" w:val="clear"/>
@@ -476,6 +500,7 @@
           </w:tcPr>
           <w:p>
             <w:pPr>
+              <w:pageBreakBefore w:val="0"/>
               <w:rPr/>
             </w:pPr>
             <w:r>
@@ -592,6 +617,7 @@
             <w:pPr>
               <w:keepNext w:val="0"/>
               <w:keepLines w:val="0"/>
+              <w:pageBreakBefore w:val="0"/>
               <w:widowControl w:val="1"/>
               <w:pBdr>
                 <w:top w:space="0" w:sz="0" w:val="nil"/>
@@ -617,6 +643,7 @@
             <w:pPr>
               <w:keepNext w:val="0"/>
               <w:keepLines w:val="0"/>
+              <w:pageBreakBefore w:val="0"/>
               <w:widowControl w:val="1"/>
               <w:pBdr>
                 <w:top w:space="0" w:sz="0" w:val="nil"/>
@@ -641,6 +668,10 @@
         </w:tc>
       </w:tr>
       <w:tr>
+        <w:trPr>
+          <w:cantSplit w:val="0"/>
+          <w:tblHeader w:val="0"/>
+        </w:trPr>
         <w:tc>
           <w:tcPr>
             <w:shd w:fill="auto" w:val="clear"/>
@@ -654,6 +685,7 @@
           </w:tcPr>
           <w:p>
             <w:pPr>
+              <w:pageBreakBefore w:val="0"/>
               <w:rPr/>
             </w:pPr>
             <w:r>
@@ -770,6 +802,7 @@
             <w:pPr>
               <w:keepNext w:val="0"/>
               <w:keepLines w:val="0"/>
+              <w:pageBreakBefore w:val="0"/>
               <w:widowControl w:val="1"/>
               <w:pBdr>
                 <w:top w:space="0" w:sz="0" w:val="nil"/>
@@ -795,6 +828,7 @@
             <w:pPr>
               <w:keepNext w:val="0"/>
               <w:keepLines w:val="0"/>
+              <w:pageBreakBefore w:val="0"/>
               <w:widowControl w:val="1"/>
               <w:pBdr>
                 <w:top w:space="0" w:sz="0" w:val="nil"/>
@@ -819,6 +853,10 @@
         </w:tc>
       </w:tr>
       <w:tr>
+        <w:trPr>
+          <w:cantSplit w:val="0"/>
+          <w:tblHeader w:val="0"/>
+        </w:trPr>
         <w:tc>
           <w:tcPr>
             <w:shd w:fill="auto" w:val="clear"/>
@@ -832,6 +870,7 @@
           </w:tcPr>
           <w:p>
             <w:pPr>
+              <w:pageBreakBefore w:val="0"/>
               <w:rPr/>
             </w:pPr>
             <w:r>
@@ -948,6 +987,7 @@
             <w:pPr>
               <w:keepNext w:val="0"/>
               <w:keepLines w:val="0"/>
+              <w:pageBreakBefore w:val="0"/>
               <w:widowControl w:val="1"/>
               <w:pBdr>
                 <w:top w:space="0" w:sz="0" w:val="nil"/>
@@ -973,6 +1013,7 @@
             <w:pPr>
               <w:keepNext w:val="0"/>
               <w:keepLines w:val="0"/>
+              <w:pageBreakBefore w:val="0"/>
               <w:widowControl w:val="1"/>
               <w:pBdr>
                 <w:top w:space="0" w:sz="0" w:val="nil"/>
@@ -997,6 +1038,10 @@
         </w:tc>
       </w:tr>
       <w:tr>
+        <w:trPr>
+          <w:cantSplit w:val="0"/>
+          <w:tblHeader w:val="0"/>
+        </w:trPr>
         <w:tc>
           <w:tcPr>
             <w:shd w:fill="auto" w:val="clear"/>
@@ -1012,6 +1057,7 @@
             <w:pPr>
               <w:keepNext w:val="0"/>
               <w:keepLines w:val="0"/>
+              <w:pageBreakBefore w:val="0"/>
               <w:widowControl w:val="1"/>
               <w:pBdr>
                 <w:top w:space="0" w:sz="0" w:val="nil"/>
@@ -1048,6 +1094,7 @@
             <w:pPr>
               <w:keepNext w:val="0"/>
               <w:keepLines w:val="0"/>
+              <w:pageBreakBefore w:val="0"/>
               <w:widowControl w:val="1"/>
               <w:pBdr>
                 <w:top w:space="0" w:sz="0" w:val="nil"/>
@@ -1075,6 +1122,7 @@
       <w:pPr>
         <w:keepNext w:val="0"/>
         <w:keepLines w:val="0"/>
+        <w:pageBreakBefore w:val="0"/>
         <w:widowControl w:val="1"/>
         <w:pBdr>
           <w:top w:space="0" w:sz="0" w:val="nil"/>
@@ -1409,6 +1457,7 @@
     <w:pPr>
       <w:keepNext w:val="1"/>
       <w:keepLines w:val="1"/>
+      <w:pageBreakBefore w:val="0"/>
       <w:spacing w:after="120" w:before="400" w:lineRule="auto"/>
     </w:pPr>
     <w:rPr>
@@ -1423,6 +1472,7 @@
     <w:pPr>
       <w:keepNext w:val="1"/>
       <w:keepLines w:val="1"/>
+      <w:pageBreakBefore w:val="0"/>
       <w:spacing w:after="120" w:before="360" w:lineRule="auto"/>
     </w:pPr>
     <w:rPr>
@@ -1438,6 +1488,7 @@
     <w:pPr>
       <w:keepNext w:val="1"/>
       <w:keepLines w:val="1"/>
+      <w:pageBreakBefore w:val="0"/>
       <w:spacing w:after="80" w:before="320" w:lineRule="auto"/>
     </w:pPr>
     <w:rPr>
@@ -1454,6 +1505,7 @@
     <w:pPr>
       <w:keepNext w:val="1"/>
       <w:keepLines w:val="1"/>
+      <w:pageBreakBefore w:val="0"/>
       <w:spacing w:after="80" w:before="280" w:lineRule="auto"/>
     </w:pPr>
     <w:rPr>
@@ -1469,6 +1521,7 @@
     <w:pPr>
       <w:keepNext w:val="1"/>
       <w:keepLines w:val="1"/>
+      <w:pageBreakBefore w:val="0"/>
       <w:spacing w:after="80" w:before="240" w:lineRule="auto"/>
     </w:pPr>
     <w:rPr>
@@ -1484,6 +1537,7 @@
     <w:pPr>
       <w:keepNext w:val="1"/>
       <w:keepLines w:val="1"/>
+      <w:pageBreakBefore w:val="0"/>
       <w:spacing w:after="80" w:before="240" w:lineRule="auto"/>
     </w:pPr>
     <w:rPr>
@@ -1500,6 +1554,7 @@
     <w:pPr>
       <w:keepNext w:val="1"/>
       <w:keepLines w:val="1"/>
+      <w:pageBreakBefore w:val="0"/>
       <w:spacing w:after="60" w:before="0" w:lineRule="auto"/>
     </w:pPr>
     <w:rPr>
@@ -1514,6 +1569,7 @@
     <w:pPr>
       <w:keepNext w:val="1"/>
       <w:keepLines w:val="1"/>
+      <w:pageBreakBefore w:val="0"/>
       <w:spacing w:after="320" w:before="0" w:lineRule="auto"/>
     </w:pPr>
     <w:rPr>

</xml_diff>